<commit_message>
made some changes with cover letter
</commit_message>
<xml_diff>
--- a/Cover Letter.docx
+++ b/Cover Letter.docx
@@ -7,10 +7,7 @@
         <w:ind w:firstLine="720"/>
       </w:pPr>
       <w:r>
-        <w:t xml:space="preserve">As an aspiring programmer, your Bootcamp Program looks promising. </w:t>
-      </w:r>
-      <w:r>
-        <w:t>I am excited to learn industry-standard programming techniques.</w:t>
+        <w:t>I am an aspiring programmer, hoping to become great. I cannot wait to learn industry standard programming practices!</w:t>
       </w:r>
     </w:p>
     <w:p/>
@@ -30,44 +27,78 @@
     <w:p>
       <w:r>
         <w:tab/>
-      </w:r>
-      <w:r>
-        <w:t>I am currently enrolled at Kent State University</w:t>
-      </w:r>
-      <w:bookmarkStart w:id="0" w:name="_GoBack"/>
-      <w:bookmarkEnd w:id="0"/>
-      <w:r>
-        <w:t xml:space="preserve">. </w:t>
-      </w:r>
-      <w:r>
-        <w:t xml:space="preserve">I will be graduating from Kent State University in May with a Bachelor’s Degree of Computer Science. </w:t>
-      </w:r>
-      <w:r>
-        <w:t>I would be able to start immediately after graduation, if I am hired.</w:t>
+        <w:t>I also have experience with JavaScript</w:t>
+      </w:r>
+      <w:r>
+        <w:t xml:space="preserve"> </w:t>
+      </w:r>
+      <w:r>
+        <w:t>through classes</w:t>
+      </w:r>
+      <w:r>
+        <w:t>,</w:t>
+      </w:r>
+      <w:r>
+        <w:t xml:space="preserve"> and </w:t>
+      </w:r>
+      <w:r>
+        <w:t>some Angular and my Capstone Project.</w:t>
       </w:r>
     </w:p>
     <w:p/>
     <w:p>
       <w:r>
         <w:tab/>
-        <w:t>Call me at 419-577-3444 if you ever wish to get ahold of me.</w:t>
+      </w:r>
+      <w:r>
+        <w:t xml:space="preserve">I am currently enrolled at Kent State University. </w:t>
+      </w:r>
+      <w:r>
+        <w:t xml:space="preserve">I will be graduating from Kent State University in May with a Bachelor’s Degree of Computer Science. </w:t>
+      </w:r>
+      <w:r>
+        <w:t>I would be able to start immediately after graduation, if I am hired.</w:t>
       </w:r>
     </w:p>
     <w:p/>
     <w:p>
       <w:r>
         <w:tab/>
+        <w:t>Call me at 419-577-3444</w:t>
+      </w:r>
+      <w:r>
+        <w:t xml:space="preserve"> or email patrickleonard12271994@gmail.com</w:t>
+      </w:r>
+      <w:r>
+        <w:t xml:space="preserve"> if you ever wish to get ahold of me.</w:t>
+      </w:r>
+    </w:p>
+    <w:p/>
+    <w:p>
+      <w:r>
+        <w:tab/>
         <w:t xml:space="preserve">I am confident I </w:t>
       </w:r>
       <w:r>
         <w:t>will</w:t>
       </w:r>
       <w:r>
-        <w:t xml:space="preserve"> be able to complete your programmer’s boot camp and go on to</w:t>
-      </w:r>
-      <w:r>
-        <w:t xml:space="preserve"> become a valuable member of Medical Mutual</w:t>
-      </w:r>
+        <w:t xml:space="preserve"> be able </w:t>
+      </w:r>
+      <w:r>
+        <w:t xml:space="preserve">to learn and become a valuable </w:t>
+      </w:r>
+      <w:r>
+        <w:t>member</w:t>
+      </w:r>
+      <w:r>
+        <w:t xml:space="preserve"> of </w:t>
+      </w:r>
+      <w:r>
+        <w:t>TMW Systems</w:t>
+      </w:r>
+      <w:bookmarkStart w:id="0" w:name="_GoBack"/>
+      <w:bookmarkEnd w:id="0"/>
       <w:r>
         <w:t>!</w:t>
       </w:r>

</xml_diff>